<commit_message>
X- Pixel art objects, shield skeleton
</commit_message>
<xml_diff>
--- a/_Stuff/GDD/GDIdeas.docx
+++ b/_Stuff/GDD/GDIdeas.docx
@@ -302,483 +302,764 @@
         <w:t xml:space="preserve"> </w:t>
       </w:r>
       <w:r>
-        <w:t xml:space="preserve">This can be traditional rogue like, die once, restart everything. There are varying degrees to this; one is by adding a semi </w:t>
+        <w:t xml:space="preserve">This can be traditional rogue like, die once, restart everything. There are varying degrees to this; one is by adding a semi progression where you keep something from the previous run giving you an incremental advantage. This switches the player progression from being purely skill driven to grinding until they are able to achieve what they want. Another which retains the difficulty is to unlock different ways to </w:t>
+      </w:r>
+      <w:proofErr w:type="gramStart"/>
+      <w:r>
+        <w:t>play,</w:t>
+      </w:r>
+      <w:proofErr w:type="gramEnd"/>
+      <w:r>
+        <w:t xml:space="preserve"> it could mean unlocking new characters with different but equally useful abilities adding to the replayability of the game.</w:t>
+      </w:r>
+    </w:p>
+    <w:p>
+      <w:pPr>
+        <w:rPr>
+          <w:sz w:val="28"/>
+        </w:rPr>
+      </w:pPr>
+      <w:r>
+        <w:rPr>
+          <w:b/>
+          <w:sz w:val="28"/>
+        </w:rPr>
+        <w:t>Skill Points:</w:t>
+      </w:r>
+    </w:p>
+    <w:p>
+      <w:r>
+        <w:t xml:space="preserve">1. </w:t>
+      </w:r>
+      <w:r>
+        <w:rPr>
+          <w:b/>
+        </w:rPr>
+        <w:t>Random vs Choice:</w:t>
+      </w:r>
+    </w:p>
+    <w:p>
+      <w:r>
+        <w:t>i) Random</w:t>
+      </w:r>
+      <w:r>
+        <w:t>:</w:t>
+      </w:r>
+      <w:r>
+        <w:br/>
+      </w:r>
+      <w:r>
+        <w:rPr>
+          <w:u w:val="single"/>
+        </w:rPr>
+        <w:t>Pros</w:t>
+      </w:r>
+      <w:r>
+        <w:t xml:space="preserve">:  </w:t>
+      </w:r>
+      <w:r>
+        <w:br/>
+      </w:r>
+      <w:r>
+        <w:rPr>
+          <w:b/>
+        </w:rPr>
+        <w:t>Replayability</w:t>
+      </w:r>
+      <w:r>
+        <w:t xml:space="preserve">, takes away some of the player’s ability to choose making each run more unique and forcing them improvise builds with the limited options </w:t>
+      </w:r>
+      <w:r>
+        <w:t xml:space="preserve">they are given, from skill points and other random factors. </w:t>
+      </w:r>
+      <w:r>
+        <w:br/>
+      </w:r>
+      <w:r>
+        <w:tab/>
+      </w:r>
+      <w:r>
+        <w:br/>
+      </w:r>
+      <w:r>
+        <w:rPr>
+          <w:u w:val="single"/>
+        </w:rPr>
+        <w:t>Cons</w:t>
+      </w:r>
+      <w:r>
+        <w:rPr>
+          <w:u w:val="single"/>
+        </w:rPr>
+        <w:t xml:space="preserve"> &amp; Pitfalls</w:t>
+      </w:r>
+      <w:proofErr w:type="gramStart"/>
+      <w:r>
+        <w:t>:</w:t>
+      </w:r>
+      <w:proofErr w:type="gramEnd"/>
+      <w:r>
+        <w:br/>
+      </w:r>
+      <w:r>
+        <w:rPr>
+          <w:b/>
+        </w:rPr>
+        <w:t>Constriction</w:t>
+      </w:r>
+      <w:r>
+        <w:t>, the random choices will sometimes push the player towards a certain playstyle, build or choices they did not want, do not enjoy or think are inferior.</w:t>
+      </w:r>
+      <w:r>
+        <w:br/>
+      </w:r>
+      <w:r>
+        <w:rPr>
+          <w:b/>
+        </w:rPr>
+        <w:t>Pure</w:t>
+      </w:r>
+      <w:r>
+        <w:t xml:space="preserve"> </w:t>
+      </w:r>
+      <w:r>
+        <w:rPr>
+          <w:b/>
+        </w:rPr>
+        <w:t>Luck,</w:t>
+      </w:r>
+      <w:r>
+        <w:rPr>
+          <w:b/>
+        </w:rPr>
+        <w:t xml:space="preserve"> </w:t>
+      </w:r>
+      <w:r>
+        <w:t>the player will be annoyed if they get bad random choice</w:t>
+      </w:r>
+      <w:r>
+        <w:t>s and feel like the success of their run can be outside of their control.</w:t>
+      </w:r>
+    </w:p>
+    <w:p>
+      <w:r>
+        <w:br/>
+      </w:r>
+      <w:r>
+        <w:t>ii) Choice</w:t>
+      </w:r>
+      <w:proofErr w:type="gramStart"/>
+      <w:r>
+        <w:t>:</w:t>
+      </w:r>
+      <w:proofErr w:type="gramEnd"/>
+      <w:r>
+        <w:br/>
+      </w:r>
+      <w:r>
+        <w:rPr>
+          <w:u w:val="single"/>
+        </w:rPr>
+        <w:t>Pros</w:t>
+      </w:r>
+      <w:r>
+        <w:t>:</w:t>
+      </w:r>
+      <w:r>
+        <w:br/>
+      </w:r>
+      <w:r>
+        <w:rPr>
+          <w:b/>
+        </w:rPr>
+        <w:t>Planning,</w:t>
+      </w:r>
+      <w:r>
+        <w:t xml:space="preserve"> the player can look at the skill tree and plan out the type of build he will want to play or try in advance.</w:t>
+      </w:r>
+      <w:r>
+        <w:br/>
+      </w:r>
+      <w:r>
+        <w:rPr>
+          <w:b/>
+        </w:rPr>
+        <w:t>Trial and error,</w:t>
+      </w:r>
+      <w:r>
+        <w:t xml:space="preserve"> the player will get better at making builds. Will know what combinations to take </w:t>
+      </w:r>
+      <w:r>
+        <w:tab/>
+        <w:t>for the playstyles he wants, which combinations work better.</w:t>
+      </w:r>
+      <w:r>
+        <w:t xml:space="preserve"> This offers </w:t>
+      </w:r>
+      <w:r>
+        <w:t xml:space="preserve">the potential for </w:t>
+      </w:r>
+      <w:r>
+        <w:t>replayability but less as it falls in the player’s hands to try something else.</w:t>
+      </w:r>
+      <w:r>
+        <w:rPr>
+          <w:b/>
+        </w:rPr>
+        <w:br/>
+      </w:r>
+      <w:r>
+        <w:br/>
+      </w:r>
+      <w:r>
+        <w:t xml:space="preserve"> </w:t>
+      </w:r>
+      <w:r>
+        <w:rPr>
+          <w:u w:val="single"/>
+        </w:rPr>
+        <w:t>Cons</w:t>
+      </w:r>
+      <w:r>
+        <w:rPr>
+          <w:u w:val="single"/>
+        </w:rPr>
+        <w:t xml:space="preserve"> &amp; Pitfalls</w:t>
+      </w:r>
+      <w:r>
+        <w:t>:</w:t>
+      </w:r>
+      <w:r>
+        <w:br/>
+      </w:r>
+      <w:r>
+        <w:rPr>
+          <w:b/>
+        </w:rPr>
+        <w:t>Replayability,</w:t>
+      </w:r>
+      <w:r>
+        <w:t xml:space="preserve"> achieving replayability without a skill system with randomization means having the random aspects be in another system, be it loot, positive encounters, etc. </w:t>
+      </w:r>
+      <w:r>
+        <w:br/>
+      </w:r>
+      <w:r>
+        <w:rPr>
+          <w:b/>
+        </w:rPr>
+        <w:lastRenderedPageBreak/>
+        <w:t>Skills</w:t>
+      </w:r>
+      <w:r>
+        <w:rPr>
+          <w:b/>
+        </w:rPr>
+        <w:t xml:space="preserve"> needed, </w:t>
+      </w:r>
+      <w:r>
+        <w:t>i</w:t>
+      </w:r>
+      <w:r>
+        <w:t xml:space="preserve">n order to achieve replayability through choice’s trial and error the skill tree needs a lot of paths and </w:t>
+      </w:r>
+      <w:r>
+        <w:t>branches.</w:t>
+      </w:r>
+      <w:r>
+        <w:t xml:space="preserve"> </w:t>
+      </w:r>
+      <w:r>
+        <w:br/>
+      </w:r>
+      <w:r>
+        <w:rPr>
+          <w:b/>
+        </w:rPr>
+        <w:t>Pacing,</w:t>
+      </w:r>
+      <w:r>
+        <w:t xml:space="preserve"> having a </w:t>
+      </w:r>
+      <w:r>
+        <w:t xml:space="preserve">large </w:t>
+      </w:r>
+      <w:r>
+        <w:t>skill tree can slow down the pace of the game significantly if the player doesn’t know or forgets where they are going in the tree. This could be a pro in certain games.</w:t>
+      </w:r>
+      <w:r>
+        <w:br/>
+      </w:r>
+      <w:r>
+        <w:tab/>
+      </w:r>
+    </w:p>
+    <w:p>
+      <w:r>
+        <w:t xml:space="preserve">2. </w:t>
+      </w:r>
+      <w:r>
+        <w:rPr>
+          <w:b/>
+        </w:rPr>
+        <w:t>Skill tree vs Pool</w:t>
+      </w:r>
+      <w:r>
+        <w:rPr>
+          <w:b/>
+        </w:rPr>
+        <w:t xml:space="preserve"> vs stats</w:t>
+      </w:r>
+      <w:r>
+        <w:rPr>
+          <w:b/>
+        </w:rPr>
+        <w:t>:</w:t>
+      </w:r>
+      <w:r>
+        <w:t xml:space="preserve"> If the player is given choice what shape should it take?</w:t>
+      </w:r>
+      <w:r>
+        <w:br/>
+      </w:r>
+      <w:r>
+        <w:br/>
+      </w:r>
+      <w:r>
+        <w:t>i) Skill tree</w:t>
+      </w:r>
+      <w:r>
+        <w:t>, offers a sense of progression and the potential to make a bigger tree by mixing in travel nodes</w:t>
+      </w:r>
+      <w:r>
+        <w:t xml:space="preserve"> therefore giving the potential for more levels.</w:t>
+      </w:r>
+    </w:p>
+    <w:p>
+      <w:r>
+        <w:t xml:space="preserve">ii) Pool, because the skills in the pool are all available they have to be of similar usefulness levels. The pool </w:t>
+      </w:r>
+      <w:r>
+        <w:t>doesn’t</w:t>
+      </w:r>
+      <w:r>
+        <w:t xml:space="preserve"> have to include all the </w:t>
+      </w:r>
+      <w:r>
+        <w:t>skills;</w:t>
+      </w:r>
+      <w:r>
+        <w:t xml:space="preserve"> they can be separated by level, based on what the player is choosing, etc.</w:t>
+      </w:r>
+    </w:p>
+    <w:p>
+      <w:r>
+        <w:t>iii) Stats are similar to the passive nodes of a tree. They can also be mixed with modifier and active skills by using a threshold system based on how much of a certain stat you have, which would unlock modifier and active skills.</w:t>
+      </w:r>
+      <w:r>
+        <w:t xml:space="preserve"> Stats can influence more than one aspect of your character ex: each point in Constitution gives +5 </w:t>
+      </w:r>
+      <w:proofErr w:type="gramStart"/>
+      <w:r>
+        <w:t>health</w:t>
+      </w:r>
+      <w:proofErr w:type="gramEnd"/>
+      <w:r>
+        <w:t xml:space="preserve"> and +5% status </w:t>
+      </w:r>
+      <w:r>
+        <w:t>resistance</w:t>
+      </w:r>
+      <w:r>
+        <w:t>.</w:t>
+      </w:r>
+    </w:p>
+    <w:p>
+      <w:pPr>
+        <w:rPr>
+          <w:b/>
+        </w:rPr>
+      </w:pPr>
+      <w:r>
+        <w:t xml:space="preserve">3. </w:t>
+      </w:r>
+      <w:r>
+        <w:rPr>
+          <w:b/>
+        </w:rPr>
+        <w:t xml:space="preserve">Two </w:t>
+      </w:r>
+      <w:r>
+        <w:rPr>
+          <w:b/>
+        </w:rPr>
+        <w:t>Sources</w:t>
+      </w:r>
+      <w:r>
+        <w:rPr>
+          <w:b/>
+        </w:rPr>
+        <w:t xml:space="preserve"> vs Sequential:</w:t>
+      </w:r>
+    </w:p>
+    <w:p>
+      <w:r>
+        <w:t xml:space="preserve">i) Having two sources </w:t>
+      </w:r>
+      <w:r>
+        <w:t>for</w:t>
+      </w:r>
+      <w:r>
+        <w:t xml:space="preserve"> skill points, one could be experience from combat the other bought with gold, or acquired by praying at shrines, etc.</w:t>
+      </w:r>
+      <w:r>
+        <w:t xml:space="preserve"> If they are both acquired in similar ways this could be confusing ex: in small increments over time by killing monsters which would be both experience and gold, tracking two incremental values might add to the confusion as well. But having one experience from monsters and the other instant would solve that. The instant could be found in levels and linked to a risk and reward situation.</w:t>
+      </w:r>
+    </w:p>
+    <w:p>
+      <w:r>
+        <w:t>ii) Sequential is a simpler version, each X number of skills you get an alternative way of choosing your skill or a different type of skill to choose from, the less frequent could be a modifier or an active skill.</w:t>
+      </w:r>
+    </w:p>
+    <w:p>
+      <w:r>
+        <w:t xml:space="preserve">4. </w:t>
+      </w:r>
+      <w:r>
+        <w:rPr>
+          <w:b/>
+        </w:rPr>
+        <w:t>Skill types</w:t>
+      </w:r>
+      <w:r>
+        <w:rPr>
+          <w:b/>
+        </w:rPr>
+        <w:t>: Passive, Modifier</w:t>
+      </w:r>
+      <w:r>
+        <w:rPr>
+          <w:b/>
+        </w:rPr>
+        <w:t xml:space="preserve"> </w:t>
+      </w:r>
+      <w:r>
+        <w:rPr>
+          <w:b/>
+        </w:rPr>
+        <w:t>and Active</w:t>
+      </w:r>
+      <w:r>
+        <w:rPr>
+          <w:b/>
+        </w:rPr>
+        <w:t>:</w:t>
+      </w:r>
+      <w:r>
+        <w:t xml:space="preserve"> </w:t>
+      </w:r>
+    </w:p>
+    <w:p>
+      <w:r>
+        <w:t>i) Passive increases to stats ex: +5% damage.</w:t>
+      </w:r>
+    </w:p>
+    <w:p>
+      <w:r>
+        <w:t>ii) Modifier will change how a certain action is done ex: you are invincible during dodge.</w:t>
+      </w:r>
+    </w:p>
+    <w:p>
+      <w:pPr>
+        <w:rPr>
+          <w:b/>
+          <w:bCs/>
+          <w:sz w:val="36"/>
+          <w:szCs w:val="36"/>
+        </w:rPr>
+      </w:pPr>
+      <w:r>
+        <w:t>iii) Active which provides a new active skill ex: activate to block the next source of damage.</w:t>
+      </w:r>
+      <w:r>
+        <w:br/>
+      </w:r>
+      <w:r>
+        <w:br/>
+      </w:r>
+      <w:r>
+        <w:rPr>
+          <w:b/>
+          <w:bCs/>
+          <w:sz w:val="36"/>
+          <w:szCs w:val="36"/>
+          <w:u w:val="single"/>
+        </w:rPr>
+        <w:t>Ideas</w:t>
+      </w:r>
+      <w:r>
+        <w:rPr>
+          <w:b/>
+          <w:bCs/>
+          <w:sz w:val="36"/>
+          <w:szCs w:val="36"/>
+          <w:u w:val="single"/>
+        </w:rPr>
+        <w:t>:</w:t>
+      </w:r>
+    </w:p>
+    <w:p>
+      <w:r>
+        <w:rPr>
+          <w:b/>
+          <w:bCs/>
+        </w:rPr>
+        <w:t>Collision Check pool;</w:t>
+      </w:r>
+      <w:r>
+        <w:t xml:space="preserve"> pool objects for detection hits, storing hit colliders, executing custom functions based on tag hit. Could try to have the custom functions on the collision </w:t>
+      </w:r>
+      <w:proofErr w:type="gramStart"/>
+      <w:r>
+        <w:t>requester(</w:t>
+      </w:r>
+      <w:proofErr w:type="gramEnd"/>
+      <w:r>
+        <w:t xml:space="preserve">ex: enemy attacking) and feed that into the collision check request; tag list, custom function list (for what to do on tag </w:t>
+      </w:r>
+      <w:r>
+        <w:lastRenderedPageBreak/>
+        <w:t>collision), etc.</w:t>
+      </w:r>
+      <w:r>
+        <w:br/>
+      </w:r>
+    </w:p>
+    <w:p>
+      <w:r>
+        <w:t>Evil green orb floats and lands near or on a noble monster and corrupts it, makes it evil.</w:t>
+      </w:r>
+    </w:p>
+    <w:p>
+      <w:r>
+        <w:t xml:space="preserve">Blue Oyster Cult signs, cultists with the robes from the Fire of </w:t>
+      </w:r>
+      <w:proofErr w:type="spellStart"/>
+      <w:r>
+        <w:t>Unknow</w:t>
+      </w:r>
+      <w:proofErr w:type="spellEnd"/>
+      <w:r>
+        <w:t xml:space="preserve"> Origin album?</w:t>
+      </w:r>
+    </w:p>
+    <w:p/>
+    <w:p>
+      <w:r>
+        <w:t>Frame delayed setup, in order to avoid losing frames during gameplay a queue system should be made allowing setups to be spread across several frames.</w:t>
+      </w:r>
+    </w:p>
+    <w:p>
+      <w:r>
+        <w:t xml:space="preserve">Reuse setup lists, a queue system would also allow the same lists to be reused for each room, enemy, </w:t>
+      </w:r>
+      <w:proofErr w:type="spellStart"/>
+      <w:r>
+        <w:t>etc</w:t>
+      </w:r>
+      <w:proofErr w:type="spellEnd"/>
+      <w:r>
+        <w:t>, setups.</w:t>
+      </w:r>
+    </w:p>
+    <w:p>
+      <w:r>
+        <w:t>Monster spawn points, decide what monsters / combinations fits in the room.</w:t>
+      </w:r>
+    </w:p>
+    <w:p>
+      <w:r>
+        <w:t>Monster custom interactive behavior checks, ex: shield skeleton looking for ranged skeleton to defend.</w:t>
+      </w:r>
+    </w:p>
+    <w:p>
+      <w:r>
+        <w:t>Monster reference setup, ex: player reference to all the monsters</w:t>
+      </w:r>
+    </w:p>
+    <w:p/>
+    <w:p>
+      <w:r>
+        <w:t xml:space="preserve">Thought, what if the player could gather all the weapons he finds and chose which 2 weapons to use between levels. (Press "e" to switch </w:t>
+      </w:r>
+      <w:proofErr w:type="gramStart"/>
+      <w:r>
+        <w:t>take</w:t>
+      </w:r>
+      <w:proofErr w:type="gramEnd"/>
+      <w:r>
+        <w:t xml:space="preserve"> floor weapon and put current weapon on floor, hold e to send weapon on floor to stash)</w:t>
+      </w:r>
+    </w:p>
+    <w:p/>
+    <w:p>
+      <w:r>
+        <w:t xml:space="preserve">Thought, what if some attack chains gave a short duration buff, it could give value to switching back and forth during a combo. Ex: Second chain attack on </w:t>
+      </w:r>
+      <w:proofErr w:type="spellStart"/>
+      <w:r>
+        <w:t>SimpleSpear</w:t>
+      </w:r>
+      <w:proofErr w:type="spellEnd"/>
+      <w:r>
+        <w:t xml:space="preserve"> gives a short buff to </w:t>
+      </w:r>
+      <w:proofErr w:type="spellStart"/>
+      <w:r>
+        <w:t>debuff</w:t>
+      </w:r>
+      <w:proofErr w:type="spellEnd"/>
+      <w:r>
+        <w:t xml:space="preserve"> duration (stun, slow, root, etc.) Third chain attack on </w:t>
+      </w:r>
+      <w:proofErr w:type="spellStart"/>
+      <w:r>
+        <w:t>HeavyHammer</w:t>
+      </w:r>
+      <w:proofErr w:type="spellEnd"/>
+      <w:r>
+        <w:t xml:space="preserve"> smashes the ground and leaves a tremor, slowing enemies. Doing the second chain attack on a </w:t>
+      </w:r>
+      <w:proofErr w:type="spellStart"/>
+      <w:r>
+        <w:t>SimpleSpear</w:t>
+      </w:r>
+      <w:proofErr w:type="spellEnd"/>
+      <w:r>
+        <w:t xml:space="preserve"> before hitting the third chain attack tremor from the </w:t>
+      </w:r>
+      <w:proofErr w:type="spellStart"/>
+      <w:r>
+        <w:t>HeavyHammer</w:t>
+      </w:r>
+      <w:proofErr w:type="spellEnd"/>
+      <w:r>
+        <w:t xml:space="preserve"> could increase its duration, which leads to an easier time dealing with the enemies affected.</w:t>
       </w:r>
       <w:bookmarkStart w:id="0" w:name="_GoBack"/>
       <w:bookmarkEnd w:id="0"/>
-      <w:r>
-        <w:t xml:space="preserve">progression where you keep something from the previous run giving you an incremental advantage. This switches the player progression from being purely skill driven to grinding until they are able to achieve what they want. Another which retains the difficulty is to unlock different ways to </w:t>
+    </w:p>
+    <w:p/>
+    <w:p>
+      <w:r>
+        <w:t xml:space="preserve">^Thought, what if the player can have 3 weapons. It could enable the use of 2 weapons for control and 1 for pure damage dealing. After the previous </w:t>
+      </w:r>
+      <w:proofErr w:type="spellStart"/>
+      <w:r>
+        <w:t>SimplerSpear</w:t>
+      </w:r>
+      <w:proofErr w:type="spellEnd"/>
+      <w:r>
+        <w:t>/</w:t>
+      </w:r>
+      <w:proofErr w:type="spellStart"/>
+      <w:r>
+        <w:t>HeavyHammer</w:t>
+      </w:r>
+      <w:proofErr w:type="spellEnd"/>
+      <w:r>
+        <w:t xml:space="preserve"> combo example the player could switch it his third weapon and deal damage safely.</w:t>
+      </w:r>
+    </w:p>
+    <w:p/>
+    <w:p>
+      <w:r>
+        <w:t xml:space="preserve">^Thought, instead of swapping weapon what if the player held a key to enable his secondary and </w:t>
+      </w:r>
+      <w:proofErr w:type="spellStart"/>
+      <w:r>
+        <w:t>thirciary</w:t>
+      </w:r>
+      <w:proofErr w:type="spellEnd"/>
+      <w:r>
+        <w:t xml:space="preserve"> weapons.</w:t>
+      </w:r>
+    </w:p>
+    <w:p/>
+    <w:p>
+      <w:r>
+        <w:lastRenderedPageBreak/>
+        <w:t xml:space="preserve">^Thought, what if the player can customize his chain attacks by </w:t>
+      </w:r>
+      <w:proofErr w:type="spellStart"/>
+      <w:r>
+        <w:t>chosing</w:t>
+      </w:r>
+      <w:proofErr w:type="spellEnd"/>
+      <w:r>
+        <w:t xml:space="preserve"> between the chain attacks of X different weapons.</w:t>
+      </w:r>
+    </w:p>
+    <w:p/>
+    <w:p>
+      <w:r>
+        <w:t xml:space="preserve">^Thought, what if weapon right clicks were a different chain attacks (maybe </w:t>
+      </w:r>
+      <w:proofErr w:type="spellStart"/>
+      <w:r>
+        <w:t>jsut</w:t>
+      </w:r>
+      <w:proofErr w:type="spellEnd"/>
+      <w:r>
+        <w:t xml:space="preserve"> some weapons), maybe a heavier version, and a different key could be the weapons special. The player could left / right click to combo his chain attacks + swap weapon for further </w:t>
+      </w:r>
+      <w:proofErr w:type="spellStart"/>
+      <w:r>
+        <w:t>comboing</w:t>
+      </w:r>
+      <w:proofErr w:type="spellEnd"/>
+      <w:r>
+        <w:t xml:space="preserve"> </w:t>
+      </w:r>
+      <w:proofErr w:type="spellStart"/>
+      <w:r>
+        <w:t>essentialy</w:t>
+      </w:r>
+      <w:proofErr w:type="spellEnd"/>
+      <w:r>
+        <w:t xml:space="preserve"> giving them a choice between 4 attacks for each chain, letting more </w:t>
+      </w:r>
+      <w:proofErr w:type="spellStart"/>
+      <w:r>
+        <w:t>commited</w:t>
+      </w:r>
+      <w:proofErr w:type="spellEnd"/>
+      <w:r>
+        <w:t xml:space="preserve"> players establish their own combo by </w:t>
+      </w:r>
+      <w:proofErr w:type="spellStart"/>
+      <w:r>
+        <w:t>chosing</w:t>
+      </w:r>
+      <w:proofErr w:type="spellEnd"/>
+      <w:r>
+        <w:t xml:space="preserve"> which chain attacks work well together of what weapon, the weapons special abilities could also come into play. </w:t>
+      </w:r>
+    </w:p>
+    <w:p>
+      <w:r>
+        <w:t xml:space="preserve">This would give players a great level of customization on how they approach fights and how they theory craft weapon combos. </w:t>
       </w:r>
       <w:proofErr w:type="gramStart"/>
       <w:r>
-        <w:t>play,</w:t>
+        <w:t>the</w:t>
       </w:r>
       <w:proofErr w:type="gramEnd"/>
       <w:r>
-        <w:t xml:space="preserve"> it could mean unlocking new characters with different but equally useful abilities adding to the replayability of the game.</w:t>
-      </w:r>
-    </w:p>
-    <w:p>
-      <w:pPr>
-        <w:rPr>
-          <w:sz w:val="28"/>
-        </w:rPr>
-      </w:pPr>
-      <w:r>
-        <w:rPr>
-          <w:b/>
-          <w:sz w:val="28"/>
-        </w:rPr>
-        <w:t>Skill Points:</w:t>
-      </w:r>
-    </w:p>
-    <w:p>
-      <w:r>
-        <w:t xml:space="preserve">1. </w:t>
-      </w:r>
-      <w:r>
-        <w:rPr>
-          <w:b/>
-        </w:rPr>
-        <w:t>Random vs Choice:</w:t>
-      </w:r>
-    </w:p>
-    <w:p>
-      <w:r>
-        <w:t>i) Random</w:t>
-      </w:r>
-      <w:r>
-        <w:t>:</w:t>
-      </w:r>
-      <w:r>
-        <w:br/>
-      </w:r>
-      <w:r>
-        <w:rPr>
-          <w:u w:val="single"/>
-        </w:rPr>
-        <w:t>Pros</w:t>
-      </w:r>
-      <w:r>
-        <w:t xml:space="preserve">:  </w:t>
-      </w:r>
-      <w:r>
-        <w:br/>
-      </w:r>
-      <w:r>
-        <w:rPr>
-          <w:b/>
-        </w:rPr>
-        <w:t>Replayability</w:t>
-      </w:r>
-      <w:r>
-        <w:t xml:space="preserve">, takes away some of the player’s ability to choose making each run more unique and forcing them improvise builds with the limited options </w:t>
-      </w:r>
-      <w:r>
-        <w:t xml:space="preserve">they are given, from skill points and other random factors. </w:t>
-      </w:r>
-      <w:r>
-        <w:br/>
-      </w:r>
-      <w:r>
-        <w:tab/>
-      </w:r>
-      <w:r>
-        <w:br/>
-      </w:r>
-      <w:r>
-        <w:rPr>
-          <w:u w:val="single"/>
-        </w:rPr>
-        <w:t>Cons</w:t>
-      </w:r>
-      <w:r>
-        <w:rPr>
-          <w:u w:val="single"/>
-        </w:rPr>
-        <w:t xml:space="preserve"> &amp; Pitfalls</w:t>
-      </w:r>
-      <w:proofErr w:type="gramStart"/>
-      <w:r>
-        <w:t>:</w:t>
-      </w:r>
-      <w:proofErr w:type="gramEnd"/>
-      <w:r>
-        <w:br/>
-      </w:r>
-      <w:r>
-        <w:rPr>
-          <w:b/>
-        </w:rPr>
-        <w:t>Constriction</w:t>
-      </w:r>
-      <w:r>
-        <w:t>, the random choices will sometimes push the player towards a certain playstyle, build or choices they did not want, do not enjoy or think are inferior.</w:t>
-      </w:r>
-      <w:r>
-        <w:br/>
-      </w:r>
-      <w:r>
-        <w:rPr>
-          <w:b/>
-        </w:rPr>
-        <w:t>Pure</w:t>
-      </w:r>
-      <w:r>
-        <w:t xml:space="preserve"> </w:t>
-      </w:r>
-      <w:r>
-        <w:rPr>
-          <w:b/>
-        </w:rPr>
-        <w:t>Luck,</w:t>
-      </w:r>
-      <w:r>
-        <w:rPr>
-          <w:b/>
-        </w:rPr>
-        <w:t xml:space="preserve"> </w:t>
-      </w:r>
-      <w:r>
-        <w:t>the player will be annoyed if they get bad random choice</w:t>
-      </w:r>
-      <w:r>
-        <w:t>s and feel like the success of their run can be outside of their control.</w:t>
-      </w:r>
-    </w:p>
-    <w:p>
-      <w:r>
-        <w:br/>
-      </w:r>
-      <w:r>
-        <w:t>ii) Choice</w:t>
-      </w:r>
-      <w:proofErr w:type="gramStart"/>
-      <w:r>
-        <w:t>:</w:t>
-      </w:r>
-      <w:proofErr w:type="gramEnd"/>
-      <w:r>
-        <w:br/>
-      </w:r>
-      <w:r>
-        <w:rPr>
-          <w:u w:val="single"/>
-        </w:rPr>
-        <w:t>Pros</w:t>
-      </w:r>
-      <w:r>
-        <w:t>:</w:t>
-      </w:r>
-      <w:r>
-        <w:br/>
-      </w:r>
-      <w:r>
-        <w:rPr>
-          <w:b/>
-        </w:rPr>
-        <w:t>Planning,</w:t>
-      </w:r>
-      <w:r>
-        <w:t xml:space="preserve"> the player can look at the skill tree and plan out the type of build he will want to play or try in advance.</w:t>
-      </w:r>
-      <w:r>
-        <w:br/>
-      </w:r>
-      <w:r>
-        <w:rPr>
-          <w:b/>
-        </w:rPr>
-        <w:t>Trial and error,</w:t>
-      </w:r>
-      <w:r>
-        <w:t xml:space="preserve"> the player will get better at making builds. Will know what combinations to take </w:t>
-      </w:r>
-      <w:r>
-        <w:tab/>
-        <w:t>for the playstyles he wants, which combinations work better.</w:t>
-      </w:r>
-      <w:r>
-        <w:t xml:space="preserve"> This offers </w:t>
-      </w:r>
-      <w:r>
-        <w:t xml:space="preserve">the potential for </w:t>
-      </w:r>
-      <w:r>
-        <w:t>replayability but less as it falls in the player’s hands to try something else.</w:t>
-      </w:r>
-      <w:r>
-        <w:rPr>
-          <w:b/>
-        </w:rPr>
-        <w:br/>
-      </w:r>
-      <w:r>
-        <w:br/>
-      </w:r>
-      <w:r>
-        <w:t xml:space="preserve"> </w:t>
-      </w:r>
-      <w:r>
-        <w:rPr>
-          <w:u w:val="single"/>
-        </w:rPr>
-        <w:t>Cons</w:t>
-      </w:r>
-      <w:r>
-        <w:rPr>
-          <w:u w:val="single"/>
-        </w:rPr>
-        <w:t xml:space="preserve"> &amp; Pitfalls</w:t>
-      </w:r>
-      <w:r>
-        <w:t>:</w:t>
-      </w:r>
-      <w:r>
-        <w:br/>
-      </w:r>
-      <w:r>
-        <w:rPr>
-          <w:b/>
-        </w:rPr>
-        <w:t>Replayability,</w:t>
-      </w:r>
-      <w:r>
-        <w:t xml:space="preserve"> achieving replayability without a skill system with randomization means having the random aspects be in another system, be it loot, positive encounters, etc. </w:t>
-      </w:r>
-      <w:r>
-        <w:br/>
-      </w:r>
-      <w:r>
-        <w:rPr>
-          <w:b/>
-        </w:rPr>
-        <w:lastRenderedPageBreak/>
-        <w:t>Skills</w:t>
-      </w:r>
-      <w:r>
-        <w:rPr>
-          <w:b/>
-        </w:rPr>
-        <w:t xml:space="preserve"> needed, </w:t>
-      </w:r>
-      <w:r>
-        <w:t>i</w:t>
-      </w:r>
-      <w:r>
-        <w:t xml:space="preserve">n order to achieve replayability through choice’s trial and error the skill tree needs a lot of paths and </w:t>
-      </w:r>
-      <w:r>
-        <w:t>branches.</w:t>
-      </w:r>
-      <w:r>
-        <w:t xml:space="preserve"> </w:t>
-      </w:r>
-      <w:r>
-        <w:br/>
-      </w:r>
-      <w:r>
-        <w:rPr>
-          <w:b/>
-        </w:rPr>
-        <w:t>Pacing,</w:t>
-      </w:r>
-      <w:r>
-        <w:t xml:space="preserve"> having a </w:t>
-      </w:r>
-      <w:r>
-        <w:t xml:space="preserve">large </w:t>
-      </w:r>
-      <w:r>
-        <w:t>skill tree can slow down the pace of the game significantly if the player doesn’t know or forgets where they are going in the tree. This could be a pro in certain games.</w:t>
-      </w:r>
-      <w:r>
-        <w:br/>
-      </w:r>
-      <w:r>
-        <w:tab/>
-      </w:r>
-    </w:p>
-    <w:p>
-      <w:r>
-        <w:t xml:space="preserve">2. </w:t>
-      </w:r>
-      <w:r>
-        <w:rPr>
-          <w:b/>
-        </w:rPr>
-        <w:t>Skill tree vs Pool</w:t>
-      </w:r>
-      <w:r>
-        <w:rPr>
-          <w:b/>
-        </w:rPr>
-        <w:t xml:space="preserve"> vs stats</w:t>
-      </w:r>
-      <w:r>
-        <w:rPr>
-          <w:b/>
-        </w:rPr>
-        <w:t>:</w:t>
-      </w:r>
-      <w:r>
-        <w:t xml:space="preserve"> If the player is given choice what shape should it take?</w:t>
-      </w:r>
-      <w:r>
-        <w:br/>
-      </w:r>
-      <w:r>
-        <w:br/>
-      </w:r>
-      <w:r>
-        <w:t>i) Skill tree</w:t>
-      </w:r>
-      <w:r>
-        <w:t>, offers a sense of progression and the potential to make a bigger tree by mixing in travel nodes</w:t>
-      </w:r>
-      <w:r>
-        <w:t xml:space="preserve"> therefore giving the potential for more levels.</w:t>
-      </w:r>
-    </w:p>
-    <w:p>
-      <w:r>
-        <w:t xml:space="preserve">ii) Pool, because the skills in the pool are all available they have to be of similar usefulness levels. The pool </w:t>
-      </w:r>
-      <w:r>
-        <w:t>doesn’t</w:t>
-      </w:r>
-      <w:r>
-        <w:t xml:space="preserve"> have to include all the </w:t>
-      </w:r>
-      <w:r>
-        <w:t>skills;</w:t>
-      </w:r>
-      <w:r>
-        <w:t xml:space="preserve"> they can be separated by level, based on what the player is choosing, etc.</w:t>
-      </w:r>
-    </w:p>
-    <w:p>
-      <w:r>
-        <w:t>iii) Stats are similar to the passive nodes of a tree. They can also be mixed with modifier and active skills by using a threshold system based on how much of a certain stat you have, which would unlock modifier and active skills.</w:t>
-      </w:r>
-      <w:r>
-        <w:t xml:space="preserve"> Stats can influence more than one aspect of your character ex: each point in Constitution gives +5 </w:t>
-      </w:r>
-      <w:proofErr w:type="gramStart"/>
-      <w:r>
-        <w:t>health</w:t>
-      </w:r>
-      <w:proofErr w:type="gramEnd"/>
-      <w:r>
-        <w:t xml:space="preserve"> and +5% status </w:t>
-      </w:r>
-      <w:r>
-        <w:t>resistance</w:t>
-      </w:r>
-      <w:r>
-        <w:t>.</w:t>
-      </w:r>
-    </w:p>
-    <w:p>
-      <w:pPr>
-        <w:rPr>
-          <w:b/>
-        </w:rPr>
-      </w:pPr>
-      <w:r>
-        <w:t xml:space="preserve">3. </w:t>
-      </w:r>
-      <w:r>
-        <w:rPr>
-          <w:b/>
-        </w:rPr>
-        <w:t xml:space="preserve">Two </w:t>
-      </w:r>
-      <w:r>
-        <w:rPr>
-          <w:b/>
-        </w:rPr>
-        <w:t>Sources</w:t>
-      </w:r>
-      <w:r>
-        <w:rPr>
-          <w:b/>
-        </w:rPr>
-        <w:t xml:space="preserve"> vs Sequential:</w:t>
-      </w:r>
-    </w:p>
-    <w:p>
-      <w:r>
-        <w:t xml:space="preserve">i) Having two sources </w:t>
-      </w:r>
-      <w:r>
-        <w:t>for</w:t>
-      </w:r>
-      <w:r>
-        <w:t xml:space="preserve"> skill points, one could be experience from combat the other bought with gold, or acquired by praying at shrines, etc.</w:t>
-      </w:r>
-      <w:r>
-        <w:t xml:space="preserve"> If they are both acquired in similar ways this could be confusing ex: in small increments over time by killing monsters which would be both experience and gold, tracking two incremental values might add to the confusion as well. But having one experience from monsters and the other instant would solve that. The instant could be found in levels and linked to a risk and reward situation.</w:t>
-      </w:r>
-    </w:p>
-    <w:p>
-      <w:r>
-        <w:t>ii) Sequential is a simpler version, each X number of skills you get an alternative way of choosing your skill or a different type of skill to choose from, the less frequent could be a modifier or an active skill.</w:t>
-      </w:r>
-    </w:p>
-    <w:p>
-      <w:r>
-        <w:t xml:space="preserve">4. </w:t>
-      </w:r>
-      <w:r>
-        <w:rPr>
-          <w:b/>
-        </w:rPr>
-        <w:t>Skill types</w:t>
-      </w:r>
-      <w:r>
-        <w:rPr>
-          <w:b/>
-        </w:rPr>
-        <w:t>: Passive, Modifier</w:t>
-      </w:r>
-      <w:r>
-        <w:rPr>
-          <w:b/>
-        </w:rPr>
-        <w:t xml:space="preserve"> </w:t>
-      </w:r>
-      <w:r>
-        <w:rPr>
-          <w:b/>
-        </w:rPr>
-        <w:t>and Active</w:t>
-      </w:r>
-      <w:r>
-        <w:rPr>
-          <w:b/>
-        </w:rPr>
-        <w:t>:</w:t>
-      </w:r>
-      <w:r>
-        <w:t xml:space="preserve"> </w:t>
-      </w:r>
-    </w:p>
-    <w:p>
-      <w:r>
-        <w:t>i) Passive increases to stats ex: +5% damage.</w:t>
-      </w:r>
-    </w:p>
-    <w:p>
-      <w:r>
-        <w:t>ii) Modifier will change how a certain action is done ex: you are invincible during dodge.</w:t>
-      </w:r>
-    </w:p>
-    <w:p>
-      <w:r>
-        <w:t>iii) Active which provides a new active skill ex: activate to block the next source of damage.</w:t>
-      </w:r>
-    </w:p>
+        <w:t xml:space="preserve"> downside of this could be the complexity, it could appear too complicated leading players to just use one weapon.. A decent advantage should be given for swapping weapons during combos, damage boost? Should weapons have their own Swap Bonuses? Swapping to the heavy hammer during a combo makes its next attack a guaranteed stun for example.</w:t>
+      </w:r>
+    </w:p>
+    <w:p/>
     <w:p/>
     <w:sectPr>
       <w:pgSz w:w="12240" w:h="15840"/>

</xml_diff>

<commit_message>
X- Asset folder organisation, PowerSpriteAnimatior package import
</commit_message>
<xml_diff>
--- a/_Stuff/GDD/GDIdeas.docx
+++ b/_Stuff/GDD/GDIdeas.docx
@@ -946,8 +946,6 @@
       <w:r>
         <w:t xml:space="preserve"> could increase its duration, which leads to an easier time dealing with the enemies affected.</w:t>
       </w:r>
-      <w:bookmarkStart w:id="0" w:name="_GoBack"/>
-      <w:bookmarkEnd w:id="0"/>
     </w:p>
     <w:p/>
     <w:p>
@@ -1060,7 +1058,605 @@
       </w:r>
     </w:p>
     <w:p/>
+    <w:p>
+      <w:pPr>
+        <w:rPr>
+          <w:b/>
+          <w:sz w:val="28"/>
+        </w:rPr>
+      </w:pPr>
+      <w:r>
+        <w:rPr>
+          <w:b/>
+          <w:sz w:val="28"/>
+        </w:rPr>
+        <w:t>Unfiltered</w:t>
+      </w:r>
+    </w:p>
+    <w:p>
+      <w:r>
+        <w:t>How straight forward is it to add a new enemy in the game, can it be more streamlined, scripts optimized for understandabili</w:t>
+      </w:r>
+      <w:r>
+        <w:t>ty, more plug-and-play features</w:t>
+      </w:r>
+    </w:p>
+    <w:p>
+      <w:r>
+        <w:t>Base sprite creation</w:t>
+      </w:r>
+      <w:r>
+        <w:br/>
+        <w:t>Run animation</w:t>
+      </w:r>
+      <w:r>
+        <w:br/>
+        <w:t>Test</w:t>
+      </w:r>
+      <w:r>
+        <w:br/>
+        <w:t>Attack animation</w:t>
+      </w:r>
+      <w:r>
+        <w:br/>
+        <w:t>Test</w:t>
+      </w:r>
+      <w:r>
+        <w:br/>
+      </w:r>
+      <w:r>
+        <w:t xml:space="preserve">Copy paste Core enemy </w:t>
+      </w:r>
+      <w:r>
+        <w:t>game object setup</w:t>
+      </w:r>
+      <w:r>
+        <w:br/>
+      </w:r>
+      <w:r>
+        <w:t>Chose the move</w:t>
+      </w:r>
+      <w:r>
+        <w:t>ment patterns (chase, run away)</w:t>
+      </w:r>
+      <w:r>
+        <w:br/>
+      </w:r>
+      <w:r>
+        <w:t xml:space="preserve">Create the </w:t>
+      </w:r>
+      <w:r>
+        <w:t>enemy action script with States</w:t>
+      </w:r>
+      <w:r>
+        <w:br/>
+      </w:r>
+      <w:r>
+        <w:t>Create enemy ski</w:t>
+      </w:r>
+      <w:r>
+        <w:t xml:space="preserve">ll scripts (attack, block, </w:t>
+      </w:r>
+      <w:proofErr w:type="spellStart"/>
+      <w:r>
+        <w:t>etc</w:t>
+      </w:r>
+      <w:proofErr w:type="spellEnd"/>
+      <w:r>
+        <w:t>)</w:t>
+      </w:r>
+    </w:p>
+    <w:p>
+      <w:r>
+        <w:rPr>
+          <w:b/>
+        </w:rPr>
+        <w:t>Idea Minotaur/</w:t>
+      </w:r>
+      <w:proofErr w:type="spellStart"/>
+      <w:r>
+        <w:rPr>
+          <w:b/>
+        </w:rPr>
+        <w:t>Goatment</w:t>
+      </w:r>
+      <w:proofErr w:type="spellEnd"/>
+      <w:r>
+        <w:rPr>
+          <w:b/>
+        </w:rPr>
+        <w:t xml:space="preserve"> tribe</w:t>
+      </w:r>
+      <w:r>
+        <w:t xml:space="preserve"> that lives on </w:t>
+      </w:r>
+      <w:proofErr w:type="spellStart"/>
+      <w:r>
+        <w:t>mountainus</w:t>
+      </w:r>
+      <w:proofErr w:type="spellEnd"/>
+      <w:r>
+        <w:t xml:space="preserve"> areas that worships and uses lightning as weapons (white-blue damage visual), some of them use their horns as </w:t>
+      </w:r>
+      <w:proofErr w:type="spellStart"/>
+      <w:r>
+        <w:t>para-tonner</w:t>
+      </w:r>
+      <w:r>
+        <w:t>e</w:t>
+      </w:r>
+      <w:proofErr w:type="spellEnd"/>
+      <w:r>
+        <w:t xml:space="preserve"> or </w:t>
+      </w:r>
+      <w:proofErr w:type="spellStart"/>
+      <w:r>
+        <w:t>trow</w:t>
+      </w:r>
+      <w:proofErr w:type="spellEnd"/>
+      <w:r>
+        <w:t xml:space="preserve"> lightning traps, etc.</w:t>
+      </w:r>
+    </w:p>
+    <w:p>
+      <w:r>
+        <w:t>Do; movement skil</w:t>
+      </w:r>
+      <w:r>
+        <w:t xml:space="preserve">l </w:t>
+      </w:r>
+      <w:proofErr w:type="spellStart"/>
+      <w:proofErr w:type="gramStart"/>
+      <w:r>
+        <w:t>fx</w:t>
+      </w:r>
+      <w:proofErr w:type="spellEnd"/>
+      <w:proofErr w:type="gramEnd"/>
+      <w:r>
+        <w:t>, new weapon, focus on feel</w:t>
+      </w:r>
+    </w:p>
+    <w:p>
+      <w:r>
+        <w:t>Main Menu</w:t>
+      </w:r>
+      <w:r>
+        <w:t xml:space="preserve"> Screen &gt; Play / Options / Exit</w:t>
+      </w:r>
+    </w:p>
+    <w:p>
+      <w:r>
+        <w:t>In-Game Pause</w:t>
+      </w:r>
+      <w:r>
+        <w:t xml:space="preserve"> Menu &gt; Resume / Options / Exit</w:t>
+      </w:r>
+    </w:p>
+    <w:p>
+      <w:r>
+        <w:t>In-Game HUD &gt; Current Weapon / Off-Hand Weapon / Movement Skill Cooldown / Attack Chain Representation</w:t>
+      </w:r>
+    </w:p>
     <w:p/>
+    <w:p>
+      <w:r>
+        <w:t xml:space="preserve">Change weapon on </w:t>
+      </w:r>
+      <w:proofErr w:type="spellStart"/>
+      <w:r>
+        <w:t>mousewheel</w:t>
+      </w:r>
+      <w:proofErr w:type="spellEnd"/>
+    </w:p>
+    <w:p>
+      <w:r>
+        <w:t>Controller controls</w:t>
+      </w:r>
+    </w:p>
+    <w:p>
+      <w:r>
+        <w:t>New Fas</w:t>
+      </w:r>
+      <w:r>
+        <w:t>t Weapon &gt; Daggers / Thin Sword</w:t>
+      </w:r>
+    </w:p>
+    <w:p>
+      <w:r>
+        <w:t xml:space="preserve">New Enemy &gt; Skeleton Mage / </w:t>
+      </w:r>
+      <w:proofErr w:type="spellStart"/>
+      <w:r>
+        <w:t>Bonepile</w:t>
+      </w:r>
+      <w:proofErr w:type="spellEnd"/>
+      <w:r>
+        <w:t xml:space="preserve"> (enemies killed will respawn </w:t>
+      </w:r>
+      <w:r>
+        <w:t>around the after a few seconds)</w:t>
+      </w:r>
+    </w:p>
+    <w:p>
+      <w:r>
+        <w:t>New Boss01 &gt; Skeleton King / Necromancer</w:t>
+      </w:r>
+    </w:p>
+    <w:p/>
+    <w:p>
+      <w:r>
+        <w:rPr>
+          <w:b/>
+        </w:rPr>
+        <w:t>Gameplay flow closer to nuclear throne</w:t>
+      </w:r>
+      <w:r>
+        <w:t xml:space="preserve">; two weapons, attack chains on left click, character ability on right click, movement skill on spacebar, perks gained can be general or affect the character's ability directly, some really strong perks could require 2 point investment, after the first one the second is </w:t>
+      </w:r>
+      <w:r>
+        <w:t>guaranteed</w:t>
+      </w:r>
+      <w:r>
+        <w:t xml:space="preserve"> to show up in the next 1-3 perk choices depending on how often the player can get them.</w:t>
+      </w:r>
+    </w:p>
+    <w:p>
+      <w:r>
+        <w:rPr>
+          <w:b/>
+        </w:rPr>
+        <w:t>Character skill ideas</w:t>
+      </w:r>
+      <w:r>
+        <w:t>;</w:t>
+      </w:r>
+    </w:p>
+    <w:p>
+      <w:r>
+        <w:t>- Ambidextrous; Right click attacks with the inactive weapon, no cooldown</w:t>
+      </w:r>
+    </w:p>
+    <w:p>
+      <w:r>
+        <w:t xml:space="preserve">- Shield; Right click activates a shield, directional or 360, time </w:t>
+      </w:r>
+      <w:proofErr w:type="gramStart"/>
+      <w:r>
+        <w:t>based(</w:t>
+      </w:r>
+      <w:proofErr w:type="gramEnd"/>
+      <w:r>
+        <w:t xml:space="preserve">Nuclear Throne purple guy) or damage receive based(Children Of </w:t>
+      </w:r>
+      <w:proofErr w:type="spellStart"/>
+      <w:r>
+        <w:t>Morta</w:t>
+      </w:r>
+      <w:proofErr w:type="spellEnd"/>
+      <w:r>
+        <w:t xml:space="preserve"> Dad John)</w:t>
+      </w:r>
+    </w:p>
+    <w:p>
+      <w:r>
+        <w:t>- Talented; Right click repeats the last attack chain done, with a cooldown</w:t>
+      </w:r>
+    </w:p>
+    <w:p>
+      <w:r>
+        <w:t>- *Shadow Form; Right click fades the character out making it impossible to hit, time based and if right click is released upon going back in the player is vulnerable for a short amount of time as they come back into form</w:t>
+      </w:r>
+    </w:p>
+    <w:p>
+      <w:r>
+        <w:t xml:space="preserve">- *Cultist; Right click summons a familiar to attack enemies and some draw aggro, damage to player health, duration and health based, maybe have different familiars to </w:t>
+      </w:r>
+      <w:proofErr w:type="spellStart"/>
+      <w:r>
+        <w:t>chose</w:t>
+      </w:r>
+      <w:proofErr w:type="spellEnd"/>
+      <w:r>
+        <w:t xml:space="preserve"> from, more attack less health, more health low attack taunt ability, etc.</w:t>
+      </w:r>
+    </w:p>
+    <w:p>
+      <w:r>
+        <w:t xml:space="preserve">- Hunter; Right click shoots out a net towards the click location, hits any enemy in the way or lands at the point of click no matter what, duration based, </w:t>
+      </w:r>
+      <w:proofErr w:type="spellStart"/>
+      <w:r>
+        <w:t>AoE</w:t>
+      </w:r>
+      <w:proofErr w:type="spellEnd"/>
+      <w:r>
+        <w:t xml:space="preserve"> slow, cooldown</w:t>
+      </w:r>
+    </w:p>
+    <w:p>
+      <w:r>
+        <w:t xml:space="preserve">- Trapper; Right click drops a trap at the player's feet, duration based, max amount of traps destroys oldest one, maybe have different traps to </w:t>
+      </w:r>
+      <w:proofErr w:type="spellStart"/>
+      <w:r>
+        <w:t>chose</w:t>
+      </w:r>
+      <w:proofErr w:type="spellEnd"/>
+      <w:r>
+        <w:t xml:space="preserve"> from, bear trap, poison trap (</w:t>
+      </w:r>
+      <w:proofErr w:type="spellStart"/>
+      <w:r>
+        <w:t>AoE</w:t>
+      </w:r>
+      <w:proofErr w:type="spellEnd"/>
+      <w:r>
+        <w:t xml:space="preserve"> or fires darts very low impact damage with dot), </w:t>
+      </w:r>
+    </w:p>
+    <w:p>
+      <w:r>
+        <w:rPr>
+          <w:b/>
+        </w:rPr>
+        <w:t>Skills with multiple options</w:t>
+      </w:r>
+      <w:r>
+        <w:t xml:space="preserve">; additional options could be unlocked by playing or doing certain things with the character, </w:t>
+      </w:r>
+      <w:proofErr w:type="spellStart"/>
+      <w:r>
+        <w:t>ie</w:t>
+      </w:r>
+      <w:proofErr w:type="spellEnd"/>
+      <w:r>
+        <w:t xml:space="preserve"> cultist needs to kill 10 of a certain enemy type to learn the summon, trapper needs to trap a poison enemy 10 times to learn poison trap or walk in a poison trap 10 times.</w:t>
+      </w:r>
+    </w:p>
+    <w:p/>
+    <w:p>
+      <w:r>
+        <w:rPr>
+          <w:b/>
+        </w:rPr>
+        <w:lastRenderedPageBreak/>
+        <w:t>Simplified poise/stun system</w:t>
+      </w:r>
+      <w:r>
+        <w:t>, enemies are stunned if receive more poise damage then their poise, ex; an archer skeleton has 1 poise, if the player attacks it with any weapon that deals at least one poise damage it will become stunned, a skeleton giant has 3 poise, if the player's weapon deals 1 poise damage the player will need to attack it 3 times in order to stun it. Could be complicated by having some enemies have poise defense, ex; shield skeleton applied -1 to poise damage so weapons that deal 1 poise will deal 0 poise damage making them ineffective to stun that enemy, if a weapon deals 2 poise it will do 1 poise damage.</w:t>
+      </w:r>
+    </w:p>
+    <w:p>
+      <w:r>
+        <w:t>A weapon's different attack chains have different poise damage values, ex; the nimble spear's first chain stab does 1 poise damage, the second chain slash does 0 and the final charged stab does 2 poise damage.</w:t>
+      </w:r>
+    </w:p>
+    <w:p/>
+    <w:p>
+      <w:r>
+        <w:rPr>
+          <w:b/>
+        </w:rPr>
+        <w:t>Knockback on hits</w:t>
+      </w:r>
+      <w:r>
+        <w:t xml:space="preserve">; add a knockback distance value on each weapon attack chain and add a knockback </w:t>
+      </w:r>
+      <w:proofErr w:type="spellStart"/>
+      <w:r>
+        <w:t>dampned</w:t>
+      </w:r>
+      <w:proofErr w:type="spellEnd"/>
+      <w:r>
+        <w:t xml:space="preserve"> (weight) from 0 to 1 on every enemy. When an enemy has 0 </w:t>
+      </w:r>
+      <w:proofErr w:type="gramStart"/>
+      <w:r>
+        <w:t>weight</w:t>
+      </w:r>
+      <w:proofErr w:type="gramEnd"/>
+      <w:r>
+        <w:t xml:space="preserve">, it is knocked back the full distance when its weight is 1 it is never knocked back. </w:t>
+      </w:r>
+      <w:proofErr w:type="spellStart"/>
+      <w:proofErr w:type="gramStart"/>
+      <w:r>
+        <w:t>knockbackDist</w:t>
+      </w:r>
+      <w:proofErr w:type="spellEnd"/>
+      <w:proofErr w:type="gramEnd"/>
+      <w:r>
+        <w:t xml:space="preserve"> * (1-weight) ex; 2 * (1-0.75) = 0.5, enemy is  knocked back a distance of 0.5.</w:t>
+      </w:r>
+      <w:r>
+        <w:t xml:space="preserve"> </w:t>
+      </w:r>
+      <w:bookmarkStart w:id="0" w:name="_GoBack"/>
+      <w:r>
+        <w:t>Player is always knocked back the full enemy value unless a perk affects it otherwise.</w:t>
+      </w:r>
+      <w:bookmarkEnd w:id="0"/>
+    </w:p>
+    <w:p/>
+    <w:p>
+      <w:r>
+        <w:rPr>
+          <w:b/>
+        </w:rPr>
+        <w:t xml:space="preserve">Enemy collision </w:t>
+      </w:r>
+      <w:proofErr w:type="gramStart"/>
+      <w:r>
+        <w:rPr>
+          <w:b/>
+        </w:rPr>
+        <w:t>system</w:t>
+      </w:r>
+      <w:proofErr w:type="gramEnd"/>
+      <w:r>
+        <w:t xml:space="preserve">, if the player's movement collision intersects with the enemy's </w:t>
+      </w:r>
+      <w:proofErr w:type="spellStart"/>
+      <w:r>
+        <w:t>playermovement</w:t>
+      </w:r>
+      <w:proofErr w:type="spellEnd"/>
+      <w:r>
+        <w:t xml:space="preserve"> collision, turn off/ignore the enemy's </w:t>
+      </w:r>
+      <w:proofErr w:type="spellStart"/>
+      <w:r>
+        <w:t>playermovement</w:t>
+      </w:r>
+      <w:proofErr w:type="spellEnd"/>
+      <w:r>
+        <w:t xml:space="preserve"> </w:t>
+      </w:r>
+      <w:proofErr w:type="spellStart"/>
+      <w:r>
+        <w:t>collison</w:t>
+      </w:r>
+      <w:proofErr w:type="spellEnd"/>
+      <w:r>
+        <w:t xml:space="preserve"> to avoid being stuck inside of it. The player cannot walk through it but if the enemy if stacked on the player the player can escape it.</w:t>
+      </w:r>
+    </w:p>
+    <w:p/>
+    <w:p>
+      <w:r>
+        <w:rPr>
+          <w:b/>
+        </w:rPr>
+        <w:t>Exiting an area</w:t>
+      </w:r>
+      <w:r>
+        <w:t xml:space="preserve">; after defeating all the enemies a portal appears, if the player interacts with it (like a door, gives you time to cooldown and lower adrenaline and take your time in the level) or gets near it he is moves on from the level (nuclear throne style, more stressful since you have to try and </w:t>
+      </w:r>
+      <w:proofErr w:type="spellStart"/>
+      <w:r>
+        <w:t>ru</w:t>
+      </w:r>
+      <w:proofErr w:type="spellEnd"/>
+      <w:r>
+        <w:t xml:space="preserve"> </w:t>
+      </w:r>
+      <w:proofErr w:type="spellStart"/>
+      <w:r>
+        <w:t>naway</w:t>
+      </w:r>
+      <w:proofErr w:type="spellEnd"/>
+      <w:r>
+        <w:t xml:space="preserve"> </w:t>
+      </w:r>
+      <w:proofErr w:type="spellStart"/>
+      <w:r>
+        <w:t>fro</w:t>
+      </w:r>
+      <w:proofErr w:type="spellEnd"/>
+      <w:r>
+        <w:t xml:space="preserve"> </w:t>
+      </w:r>
+      <w:proofErr w:type="spellStart"/>
+      <w:r>
+        <w:t>mthe</w:t>
+      </w:r>
+      <w:proofErr w:type="spellEnd"/>
+      <w:r>
+        <w:t xml:space="preserve"> portal if you want to keep looting, </w:t>
+      </w:r>
+      <w:proofErr w:type="spellStart"/>
+      <w:r>
+        <w:t>etc</w:t>
+      </w:r>
+      <w:proofErr w:type="spellEnd"/>
+      <w:r>
+        <w:t xml:space="preserve">) visually the same hand that plucks the character when it is selected can pull it down out of the level and through a portal. </w:t>
+      </w:r>
+    </w:p>
+    <w:p/>
+    <w:p>
+      <w:r>
+        <w:rPr>
+          <w:b/>
+        </w:rPr>
+        <w:t>Game+ idea</w:t>
+      </w:r>
+      <w:r>
+        <w:t xml:space="preserve">, after completing the run a certain amount of time, </w:t>
+      </w:r>
+      <w:proofErr w:type="spellStart"/>
+      <w:r>
+        <w:t>ie</w:t>
+      </w:r>
+      <w:proofErr w:type="spellEnd"/>
+      <w:r>
+        <w:t xml:space="preserve"> 2, the hand that pulls the player could pull the player into a final stage or instead of automatically grabbing the player this time the player can interact with to start a new run or if the player attacks it </w:t>
+      </w:r>
+      <w:proofErr w:type="spellStart"/>
+      <w:r>
+        <w:t>thats</w:t>
+      </w:r>
+      <w:proofErr w:type="spellEnd"/>
+      <w:r>
+        <w:t xml:space="preserve"> when it pull him, where it infuses a dead copy of the player's character with its own power (hand moves over the dead body, closes into a fist and melts onto the body) bringing it back to life (reverse character death animation?) and turning it into a boss, the hand disappears in the process, after the boss is defeated the </w:t>
+      </w:r>
+      <w:proofErr w:type="spellStart"/>
+      <w:r>
+        <w:t>the</w:t>
+      </w:r>
+      <w:proofErr w:type="spellEnd"/>
+      <w:r>
+        <w:t xml:space="preserve"> player can interact with the dead body which causes the power infused in it to explode hitting the player in the process and creating a portal, if the player interacts with it, instead of a hand the player melts (like the </w:t>
+      </w:r>
+      <w:r>
+        <w:lastRenderedPageBreak/>
+        <w:t xml:space="preserve">hand) into the portal. The player can then continue playing endlessly in more and more difficult levels with maybe other </w:t>
+      </w:r>
+      <w:proofErr w:type="spellStart"/>
+      <w:r>
+        <w:t>addons</w:t>
+      </w:r>
+      <w:proofErr w:type="spellEnd"/>
+      <w:r>
+        <w:t xml:space="preserve"> (</w:t>
+      </w:r>
+      <w:proofErr w:type="spellStart"/>
+      <w:r>
+        <w:t>ala</w:t>
+      </w:r>
+      <w:proofErr w:type="spellEnd"/>
+      <w:r>
+        <w:t xml:space="preserve"> nuclear throne)</w:t>
+      </w:r>
+    </w:p>
+    <w:p/>
+    <w:p>
+      <w:r>
+        <w:rPr>
+          <w:b/>
+        </w:rPr>
+        <w:t>Necromancer</w:t>
+      </w:r>
+      <w:r>
+        <w:t xml:space="preserve"> that raises the skeletons of the first biome, in his level has a big vial with a piece of flesh or a finger from same source as the hand of corruption, it infuses some of its power into the liquid in which floats which goes into other chemical and alchemical contraptions and </w:t>
+      </w:r>
+      <w:proofErr w:type="spellStart"/>
+      <w:r>
+        <w:t>finaly</w:t>
+      </w:r>
+      <w:proofErr w:type="spellEnd"/>
+      <w:r>
+        <w:t xml:space="preserve"> into vials, potions and barrels. The people of that kingdom consumed some of that liquid in an attempts to become immortal and became mindless undead instead. A 'real' world symbol for immortality is </w:t>
+      </w:r>
+      <w:proofErr w:type="gramStart"/>
+      <w:r>
+        <w:t>draw</w:t>
+      </w:r>
+      <w:proofErr w:type="gramEnd"/>
+      <w:r>
+        <w:t xml:space="preserve"> on the floor of the room to hint at the reason why they drank this.</w:t>
+      </w:r>
+    </w:p>
     <w:sectPr>
       <w:pgSz w:w="12240" w:h="15840"/>
       <w:pgMar w:top="1440" w:right="1440" w:bottom="1440" w:left="1440" w:header="720" w:footer="720" w:gutter="0"/>

</xml_diff>